<commit_message>
more words in the manuscript
</commit_message>
<xml_diff>
--- a/cross.scale.transmission.dynamics/manuscript.docx
+++ b/cross.scale.transmission.dynamics/manuscript.docx
@@ -588,14 +588,12 @@
         </w:rPr>
         <w:t xml:space="preserve">pathogen traits, </w:t>
       </w:r>
-      <w:proofErr w:type="gramStart"/>
       <w:r>
         <w:rPr>
           <w:rFonts w:ascii="Times New Roman" w:hAnsi="Times New Roman" w:cs="Times New Roman"/>
         </w:rPr>
         <w:t>replication</w:t>
       </w:r>
-      <w:proofErr w:type="gramEnd"/>
       <w:r>
         <w:rPr>
           <w:rFonts w:ascii="Times New Roman" w:hAnsi="Times New Roman" w:cs="Times New Roman"/>
@@ -1197,7 +1195,23 @@
           <w:i/>
           <w:iCs/>
         </w:rPr>
-        <w:t>a. study sites</w:t>
+        <w:t xml:space="preserve">a. </w:t>
+      </w:r>
+      <w:r>
+        <w:rPr>
+          <w:rFonts w:ascii="Times New Roman" w:hAnsi="Times New Roman" w:cs="Times New Roman"/>
+          <w:i/>
+          <w:iCs/>
+        </w:rPr>
+        <w:t>S</w:t>
+      </w:r>
+      <w:r>
+        <w:rPr>
+          <w:rFonts w:ascii="Times New Roman" w:hAnsi="Times New Roman" w:cs="Times New Roman"/>
+          <w:i/>
+          <w:iCs/>
+        </w:rPr>
+        <w:t>tudy sites</w:t>
       </w:r>
     </w:p>
     <w:p>
@@ -1648,7 +1662,23 @@
           <w:i/>
           <w:iCs/>
         </w:rPr>
-        <w:t>b. environmental condition monitoring</w:t>
+        <w:t xml:space="preserve">b. </w:t>
+      </w:r>
+      <w:r>
+        <w:rPr>
+          <w:rFonts w:ascii="Times New Roman" w:hAnsi="Times New Roman" w:cs="Times New Roman"/>
+          <w:i/>
+          <w:iCs/>
+        </w:rPr>
+        <w:t>Weather</w:t>
+      </w:r>
+      <w:r>
+        <w:rPr>
+          <w:rFonts w:ascii="Times New Roman" w:hAnsi="Times New Roman" w:cs="Times New Roman"/>
+          <w:i/>
+          <w:iCs/>
+        </w:rPr>
+        <w:t xml:space="preserve"> monitoring</w:t>
       </w:r>
     </w:p>
     <w:p>
@@ -1818,7 +1848,23 @@
           <w:i/>
           <w:iCs/>
         </w:rPr>
-        <w:t>c. population mapping</w:t>
+        <w:t xml:space="preserve">c. </w:t>
+      </w:r>
+      <w:r>
+        <w:rPr>
+          <w:rFonts w:ascii="Times New Roman" w:hAnsi="Times New Roman" w:cs="Times New Roman"/>
+          <w:i/>
+          <w:iCs/>
+        </w:rPr>
+        <w:t>P</w:t>
+      </w:r>
+      <w:r>
+        <w:rPr>
+          <w:rFonts w:ascii="Times New Roman" w:hAnsi="Times New Roman" w:cs="Times New Roman"/>
+          <w:i/>
+          <w:iCs/>
+        </w:rPr>
+        <w:t>opulation mapping</w:t>
       </w:r>
     </w:p>
     <w:p>
@@ -1835,19 +1881,11 @@
         </w:rPr>
         <w:tab/>
       </w:r>
-      <w:proofErr w:type="gramStart"/>
-      <w:r>
-        <w:rPr>
-          <w:rFonts w:ascii="Times New Roman" w:hAnsi="Times New Roman" w:cs="Times New Roman"/>
-        </w:rPr>
-        <w:t>In order to</w:t>
-      </w:r>
-      <w:proofErr w:type="gramEnd"/>
-      <w:r>
-        <w:rPr>
-          <w:rFonts w:ascii="Times New Roman" w:hAnsi="Times New Roman" w:cs="Times New Roman"/>
-        </w:rPr>
-        <w:t xml:space="preserve"> uncover drivers of population level epidemiological dynamics, it is necessary to characterize the ‘landscape of susceptibility’ in the host population. For spatially structured </w:t>
+      <w:r>
+        <w:rPr>
+          <w:rFonts w:ascii="Times New Roman" w:hAnsi="Times New Roman" w:cs="Times New Roman"/>
+        </w:rPr>
+        <w:t xml:space="preserve">In order to uncover drivers of population level epidemiological dynamics, it is necessary to characterize the ‘landscape of susceptibility’ in the host population. For spatially structured </w:t>
       </w:r>
       <w:r>
         <w:rPr>
@@ -1904,7 +1942,19 @@
         <w:rPr>
           <w:rFonts w:ascii="Times New Roman" w:hAnsi="Times New Roman" w:cs="Times New Roman"/>
         </w:rPr>
-        <w:t xml:space="preserve"> Plants with heights less than 5cm were denoted as seedlings.</w:t>
+        <w:t xml:space="preserve"> </w:t>
+      </w:r>
+      <w:r>
+        <w:rPr>
+          <w:rFonts w:ascii="Times New Roman" w:hAnsi="Times New Roman" w:cs="Times New Roman"/>
+        </w:rPr>
+        <w:t xml:space="preserve">This occurred on 6/15/2020 for CC, 6/17/2020 for BT, 6/16/2020 for GM, and 6/18/2020 for HM. </w:t>
+      </w:r>
+      <w:r>
+        <w:rPr>
+          <w:rFonts w:ascii="Times New Roman" w:hAnsi="Times New Roman" w:cs="Times New Roman"/>
+        </w:rPr>
+        <w:t>Plants with heights less than 5cm were denoted as seedlings.</w:t>
       </w:r>
       <w:r>
         <w:rPr>
@@ -1976,7 +2026,7 @@
           <w:i/>
           <w:iCs/>
         </w:rPr>
-        <w:t xml:space="preserve">d. epidemiological </w:t>
+        <w:t>d.</w:t>
       </w:r>
       <w:r>
         <w:rPr>
@@ -1984,6 +2034,22 @@
           <w:i/>
           <w:iCs/>
         </w:rPr>
+        <w:t xml:space="preserve"> E</w:t>
+      </w:r>
+      <w:r>
+        <w:rPr>
+          <w:rFonts w:ascii="Times New Roman" w:hAnsi="Times New Roman" w:cs="Times New Roman"/>
+          <w:i/>
+          <w:iCs/>
+        </w:rPr>
+        <w:t xml:space="preserve">pidemiological </w:t>
+      </w:r>
+      <w:r>
+        <w:rPr>
+          <w:rFonts w:ascii="Times New Roman" w:hAnsi="Times New Roman" w:cs="Times New Roman"/>
+          <w:i/>
+          <w:iCs/>
+        </w:rPr>
         <w:t>surveys</w:t>
       </w:r>
     </w:p>
@@ -2059,7 +2125,23 @@
           <w:i/>
           <w:iCs/>
         </w:rPr>
-        <w:t>e. diseased focal plants</w:t>
+        <w:t xml:space="preserve">e. </w:t>
+      </w:r>
+      <w:r>
+        <w:rPr>
+          <w:rFonts w:ascii="Times New Roman" w:hAnsi="Times New Roman" w:cs="Times New Roman"/>
+          <w:i/>
+          <w:iCs/>
+        </w:rPr>
+        <w:t>D</w:t>
+      </w:r>
+      <w:r>
+        <w:rPr>
+          <w:rFonts w:ascii="Times New Roman" w:hAnsi="Times New Roman" w:cs="Times New Roman"/>
+          <w:i/>
+          <w:iCs/>
+        </w:rPr>
+        <w:t>iseased focal plants</w:t>
       </w:r>
     </w:p>
     <w:p>
@@ -2103,13 +2185,103 @@
         <w:rPr>
           <w:rFonts w:ascii="Times New Roman" w:hAnsi="Times New Roman" w:cs="Times New Roman"/>
         </w:rPr>
-        <w:t>esignation to newly diseased plants until we obtained approximately 25 infected focal diseased plants per site</w:t>
+        <w:t xml:space="preserve">esignation to newly diseased plants </w:t>
+      </w:r>
+      <w:r>
+        <w:rPr>
+          <w:rFonts w:ascii="Times New Roman" w:hAnsi="Times New Roman" w:cs="Times New Roman"/>
+        </w:rPr>
+        <w:t xml:space="preserve">(except </w:t>
+      </w:r>
+      <w:r>
+        <w:rPr>
+          <w:rFonts w:ascii="Times New Roman" w:hAnsi="Times New Roman" w:cs="Times New Roman"/>
+        </w:rPr>
+        <w:t>in some cases</w:t>
+      </w:r>
+      <w:r>
+        <w:rPr>
+          <w:rFonts w:ascii="Times New Roman" w:hAnsi="Times New Roman" w:cs="Times New Roman"/>
+        </w:rPr>
+        <w:t>,</w:t>
+      </w:r>
+      <w:r>
+        <w:rPr>
+          <w:rFonts w:ascii="Times New Roman" w:hAnsi="Times New Roman" w:cs="Times New Roman"/>
+        </w:rPr>
+        <w:t xml:space="preserve"> </w:t>
+      </w:r>
+      <w:r>
+        <w:rPr>
+          <w:rFonts w:ascii="Times New Roman" w:hAnsi="Times New Roman" w:cs="Times New Roman"/>
+        </w:rPr>
+        <w:t xml:space="preserve">diseased plants with height </w:t>
+      </w:r>
+      <w:r>
+        <w:rPr>
+          <w:rFonts w:ascii="Times New Roman" w:hAnsi="Times New Roman" w:cs="Times New Roman"/>
+        </w:rPr>
+        <w:t xml:space="preserve">of </w:t>
+      </w:r>
+      <w:r>
+        <w:rPr>
+          <w:rFonts w:ascii="Times New Roman" w:hAnsi="Times New Roman" w:cs="Times New Roman"/>
+        </w:rPr>
+        <w:t>approximately 5cm</w:t>
+      </w:r>
+      <w:r>
+        <w:rPr>
+          <w:rFonts w:ascii="Times New Roman" w:hAnsi="Times New Roman" w:cs="Times New Roman"/>
+        </w:rPr>
+        <w:t xml:space="preserve"> or less, as these plants were too delicate to be manipulated</w:t>
+      </w:r>
+      <w:r>
+        <w:rPr>
+          <w:rFonts w:ascii="Times New Roman" w:hAnsi="Times New Roman" w:cs="Times New Roman"/>
+        </w:rPr>
+        <w:t xml:space="preserve">) </w:t>
+      </w:r>
+      <w:r>
+        <w:rPr>
+          <w:rFonts w:ascii="Times New Roman" w:hAnsi="Times New Roman" w:cs="Times New Roman"/>
+        </w:rPr>
+        <w:t xml:space="preserve">until we obtained </w:t>
+      </w:r>
+      <w:r>
+        <w:rPr>
+          <w:rFonts w:ascii="Times New Roman" w:hAnsi="Times New Roman" w:cs="Times New Roman"/>
+        </w:rPr>
+        <w:t>at least</w:t>
+      </w:r>
+      <w:r>
+        <w:rPr>
+          <w:rFonts w:ascii="Times New Roman" w:hAnsi="Times New Roman" w:cs="Times New Roman"/>
+        </w:rPr>
+        <w:t xml:space="preserve"> 25 infected focal diseased plants per site</w:t>
       </w:r>
       <w:r>
         <w:rPr>
           <w:rFonts w:ascii="Times New Roman" w:hAnsi="Times New Roman" w:cs="Times New Roman"/>
         </w:rPr>
         <w:t xml:space="preserve">. </w:t>
+      </w:r>
+      <w:r>
+        <w:rPr>
+          <w:rFonts w:ascii="Times New Roman" w:hAnsi="Times New Roman" w:cs="Times New Roman"/>
+        </w:rPr>
+        <w:t>This occurred on</w:t>
+      </w:r>
+      <w:r>
+        <w:rPr>
+          <w:rFonts w:ascii="Times New Roman" w:hAnsi="Times New Roman" w:cs="Times New Roman"/>
+        </w:rPr>
+        <w:t xml:space="preserve"> 7/20/2020 at CC, on 7/1/2020 at BT,  and on 7/9/2020 at GM and HM.</w:t>
+      </w:r>
+      <w:r>
+        <w:rPr>
+          <w:rFonts w:ascii="Times New Roman" w:hAnsi="Times New Roman" w:cs="Times New Roman"/>
+        </w:rPr>
+        <w:t xml:space="preserve"> </w:t>
       </w:r>
       <w:r>
         <w:rPr>
@@ -2321,7 +2493,14 @@
         <w:rPr>
           <w:rFonts w:ascii="Times New Roman" w:hAnsi="Times New Roman" w:cs="Times New Roman"/>
         </w:rPr>
-        <w:t>. To enable the size of individual pustules to be tracked across observations, each measured pustules in each image was labeled so that it could be re-identified in subsequent image</w:t>
+        <w:t xml:space="preserve">. To enable the size of individual pustules to be tracked across observations, each measured pustules in each </w:t>
+      </w:r>
+      <w:r>
+        <w:rPr>
+          <w:rFonts w:ascii="Times New Roman" w:hAnsi="Times New Roman" w:cs="Times New Roman"/>
+        </w:rPr>
+        <w:lastRenderedPageBreak/>
+        <w:t>image was labeled so that it could be re-identified in subsequent image</w:t>
       </w:r>
       <w:r>
         <w:rPr>
@@ -2339,14 +2518,7 @@
         <w:rPr>
           <w:rFonts w:ascii="Times New Roman" w:hAnsi="Times New Roman" w:cs="Times New Roman"/>
         </w:rPr>
-        <w:t xml:space="preserve">. We marked a new leaf when we were unable to find the previously marked leaf, when the leaf was accidentally </w:t>
-      </w:r>
-      <w:r>
-        <w:rPr>
-          <w:rFonts w:ascii="Times New Roman" w:hAnsi="Times New Roman" w:cs="Times New Roman"/>
-        </w:rPr>
-        <w:lastRenderedPageBreak/>
-        <w:t xml:space="preserve">removed during data collection, </w:t>
+        <w:t xml:space="preserve">. We marked a new leaf when we were unable to find the previously marked leaf, when the leaf was accidentally removed during data collection, </w:t>
       </w:r>
       <w:r>
         <w:rPr>
@@ -2967,6 +3139,7 @@
         <w:rPr>
           <w:rFonts w:ascii="Times New Roman" w:hAnsi="Times New Roman" w:cs="Times New Roman"/>
         </w:rPr>
+        <w:lastRenderedPageBreak/>
         <w:t>Scotch Permanent Clear Mounting Tape (part #: ‎MT76272-5) affixed to plastic backing with double sided tape. These spore traps were secured into the ground with ~5 cm nails. We deployed these traps</w:t>
       </w:r>
       <w:r>
@@ -2991,14 +3164,7 @@
         <w:rPr>
           <w:rFonts w:ascii="Times New Roman" w:hAnsi="Times New Roman" w:cs="Times New Roman"/>
         </w:rPr>
-        <w:t xml:space="preserve"> in each of </w:t>
-      </w:r>
-      <w:r>
-        <w:rPr>
-          <w:rFonts w:ascii="Times New Roman" w:hAnsi="Times New Roman" w:cs="Times New Roman"/>
-        </w:rPr>
-        <w:lastRenderedPageBreak/>
-        <w:t>the four directions corresponding to the axes of the transect in which they were located.</w:t>
+        <w:t xml:space="preserve"> in each of the four directions corresponding to the axes of the transect in which they were located.</w:t>
       </w:r>
       <w:r>
         <w:rPr>
@@ -3601,7 +3767,14 @@
         <w:rPr>
           <w:rFonts w:ascii="Times New Roman" w:hAnsi="Times New Roman" w:cs="Times New Roman"/>
         </w:rPr>
-        <w:t xml:space="preserve"> the plant on which the pustule or pustules were observed in the case of the analyses of pustule growth and establishment) as random effects </w:t>
+        <w:t xml:space="preserve"> the plant on which the pustule or </w:t>
+      </w:r>
+      <w:r>
+        <w:rPr>
+          <w:rFonts w:ascii="Times New Roman" w:hAnsi="Times New Roman" w:cs="Times New Roman"/>
+        </w:rPr>
+        <w:lastRenderedPageBreak/>
+        <w:t xml:space="preserve">pustules were observed in the case of the analyses of pustule growth and establishment) as random effects </w:t>
       </w:r>
       <w:r>
         <w:rPr>
@@ -3655,14 +3828,7 @@
         <w:rPr>
           <w:rFonts w:ascii="Times New Roman" w:hAnsi="Times New Roman" w:cs="Times New Roman"/>
         </w:rPr>
-        <w:t xml:space="preserve">full tensor </w:t>
-      </w:r>
-      <w:r>
-        <w:rPr>
-          <w:rFonts w:ascii="Times New Roman" w:hAnsi="Times New Roman" w:cs="Times New Roman"/>
-        </w:rPr>
-        <w:lastRenderedPageBreak/>
-        <w:t xml:space="preserve">smooth product of </w:t>
+        <w:t xml:space="preserve">full tensor smooth product of </w:t>
       </w:r>
       <w:r>
         <w:rPr>
@@ -4655,7 +4821,14 @@
         <w:rPr>
           <w:rFonts w:ascii="Times New Roman" w:eastAsiaTheme="minorEastAsia" w:hAnsi="Times New Roman" w:cs="Times New Roman"/>
         </w:rPr>
-        <w:t>The coordinate system has the source at the origin, the X-axis parallel to the wind direction (with wind flowing in a positive direction), the Y-axis</w:t>
+        <w:t xml:space="preserve">The coordinate system has the source at the origin, the X-axis parallel to the wind direction (with </w:t>
+      </w:r>
+      <w:r>
+        <w:rPr>
+          <w:rFonts w:ascii="Times New Roman" w:eastAsiaTheme="minorEastAsia" w:hAnsi="Times New Roman" w:cs="Times New Roman"/>
+        </w:rPr>
+        <w:lastRenderedPageBreak/>
+        <w:t>wind flowing in a positive direction), the Y-axis</w:t>
       </w:r>
       <w:r>
         <w:rPr>
@@ -4765,14 +4938,7 @@
         <w:rPr>
           <w:rFonts w:ascii="Times New Roman" w:eastAsiaTheme="minorEastAsia" w:hAnsi="Times New Roman" w:cs="Times New Roman"/>
         </w:rPr>
-        <w:t xml:space="preserve">the </w:t>
-      </w:r>
-      <w:r>
-        <w:rPr>
-          <w:rFonts w:ascii="Times New Roman" w:eastAsiaTheme="minorEastAsia" w:hAnsi="Times New Roman" w:cs="Times New Roman"/>
-        </w:rPr>
-        <w:lastRenderedPageBreak/>
-        <w:t xml:space="preserve">standard </w:t>
+        <w:t xml:space="preserve">the standard </w:t>
       </w:r>
       <w:r>
         <w:rPr>
@@ -4954,7 +5120,13 @@
         <w:rPr>
           <w:rFonts w:ascii="Times New Roman" w:eastAsiaTheme="minorEastAsia" w:hAnsi="Times New Roman" w:cs="Times New Roman"/>
         </w:rPr>
-        <w:t>spores diffuse along the Y and Z axes at equal rates,</w:t>
+        <w:t>spores diffuse along the Y and Z axes at equal rates</w:t>
+      </w:r>
+      <w:r>
+        <w:rPr>
+          <w:rFonts w:ascii="Times New Roman" w:eastAsiaTheme="minorEastAsia" w:hAnsi="Times New Roman" w:cs="Times New Roman"/>
+        </w:rPr>
+        <w:t>.</w:t>
       </w:r>
     </w:p>
     <w:p>
@@ -5128,7 +5300,37 @@
         <w:rPr>
           <w:rFonts w:ascii="Times New Roman" w:eastAsiaTheme="minorEastAsia" w:hAnsi="Times New Roman" w:cs="Times New Roman"/>
         </w:rPr>
-        <w:t>, and that spore deposition occurred between noon on the day of deployment and ceased at noon two days post-deployment as the spore traps lost their adhesive properties and became saturated with dust. As wind speed and direction were recorded every five minutes, we estimated spore deposition for five minute windows</w:t>
+        <w:t xml:space="preserve">, and that spore deposition occurred between noon on the day of deployment and ceased at noon two days post-deployment as the spore traps lost their adhesive properties and became saturated with dust. As wind speed and direction were recorded every five minutes, we </w:t>
+      </w:r>
+      <w:r>
+        <w:rPr>
+          <w:rFonts w:ascii="Times New Roman" w:eastAsiaTheme="minorEastAsia" w:hAnsi="Times New Roman" w:cs="Times New Roman"/>
+        </w:rPr>
+        <w:t>calculated total spo</w:t>
+      </w:r>
+      <w:r>
+        <w:rPr>
+          <w:rFonts w:ascii="Times New Roman" w:eastAsiaTheme="minorEastAsia" w:hAnsi="Times New Roman" w:cs="Times New Roman"/>
+        </w:rPr>
+        <w:t xml:space="preserve">re deposition </w:t>
+      </w:r>
+      <w:r>
+        <w:rPr>
+          <w:rFonts w:ascii="Times New Roman" w:eastAsiaTheme="minorEastAsia" w:hAnsi="Times New Roman" w:cs="Times New Roman"/>
+        </w:rPr>
+        <w:t>as the sum of estimated deposition across</w:t>
+      </w:r>
+      <w:r>
+        <w:rPr>
+          <w:rFonts w:ascii="Times New Roman" w:eastAsiaTheme="minorEastAsia" w:hAnsi="Times New Roman" w:cs="Times New Roman"/>
+        </w:rPr>
+        <w:t xml:space="preserve"> five minute </w:t>
+      </w:r>
+      <w:r>
+        <w:rPr>
+          <w:rFonts w:ascii="Times New Roman" w:eastAsiaTheme="minorEastAsia" w:hAnsi="Times New Roman" w:cs="Times New Roman"/>
+        </w:rPr>
+        <w:t>time windows</w:t>
       </w:r>
       <w:r>
         <w:rPr>
@@ -5208,7 +5410,19 @@
         <w:rPr>
           <w:rFonts w:ascii="Times New Roman" w:eastAsiaTheme="minorEastAsia" w:hAnsi="Times New Roman" w:cs="Times New Roman"/>
         </w:rPr>
-        <w:t xml:space="preserve"> equal to the infection intensity of the source diseased focal plant and </w:t>
+        <w:t xml:space="preserve"> equal to the infection intensity of the source diseased focal plant </w:t>
+      </w:r>
+      <w:r>
+        <w:rPr>
+          <w:rFonts w:ascii="Times New Roman" w:eastAsiaTheme="minorEastAsia" w:hAnsi="Times New Roman" w:cs="Times New Roman"/>
+        </w:rPr>
+        <w:t xml:space="preserve">on the day of spore trap deployment </w:t>
+      </w:r>
+      <w:r>
+        <w:rPr>
+          <w:rFonts w:ascii="Times New Roman" w:eastAsiaTheme="minorEastAsia" w:hAnsi="Times New Roman" w:cs="Times New Roman"/>
+        </w:rPr>
+        <w:t xml:space="preserve">and </w:t>
       </w:r>
       <m:oMath>
         <m:r>
@@ -5222,7 +5436,19 @@
         <w:rPr>
           <w:rFonts w:ascii="Times New Roman" w:eastAsiaTheme="minorEastAsia" w:hAnsi="Times New Roman" w:cs="Times New Roman"/>
         </w:rPr>
-        <w:t xml:space="preserve"> equal to half of the maximum height of the source diseased focal plant. </w:t>
+        <w:t xml:space="preserve"> equal to half of the maximum height of the source diseased focal plant</w:t>
+      </w:r>
+      <w:r>
+        <w:rPr>
+          <w:rFonts w:ascii="Times New Roman" w:eastAsiaTheme="minorEastAsia" w:hAnsi="Times New Roman" w:cs="Times New Roman"/>
+        </w:rPr>
+        <w:t xml:space="preserve"> at the day of spore trap deployment</w:t>
+      </w:r>
+      <w:r>
+        <w:rPr>
+          <w:rFonts w:ascii="Times New Roman" w:eastAsiaTheme="minorEastAsia" w:hAnsi="Times New Roman" w:cs="Times New Roman"/>
+        </w:rPr>
+        <w:t xml:space="preserve">. </w:t>
       </w:r>
       <w:r>
         <w:rPr>
@@ -5461,25 +5687,11 @@
         </w:rPr>
         <w:t xml:space="preserve"> plants (that were not seedlings) </w:t>
       </w:r>
-      <w:commentRangeStart w:id="7"/>
-      <w:r>
-        <w:rPr>
-          <w:rFonts w:ascii="Times New Roman" w:hAnsi="Times New Roman" w:cs="Times New Roman"/>
-        </w:rPr>
-        <w:t>were tracked as diseased focal plants</w:t>
-      </w:r>
-      <w:commentRangeEnd w:id="7"/>
-      <w:r>
-        <w:rPr>
-          <w:rStyle w:val="CommentReference"/>
-        </w:rPr>
-        <w:commentReference w:id="7"/>
-      </w:r>
-      <w:r>
-        <w:rPr>
-          <w:rFonts w:ascii="Times New Roman" w:hAnsi="Times New Roman" w:cs="Times New Roman"/>
-        </w:rPr>
-        <w:t xml:space="preserve">. </w:t>
+      <w:r>
+        <w:rPr>
+          <w:rFonts w:ascii="Times New Roman" w:hAnsi="Times New Roman" w:cs="Times New Roman"/>
+        </w:rPr>
+        <w:t xml:space="preserve">were tracked as diseased focal plants. </w:t>
       </w:r>
       <w:r>
         <w:rPr>
@@ -5565,6 +5777,12 @@
         <w:rPr>
           <w:rFonts w:ascii="Times New Roman" w:hAnsi="Times New Roman" w:cs="Times New Roman"/>
         </w:rPr>
+        <w:t xml:space="preserve">predicted </w:t>
+      </w:r>
+      <w:r>
+        <w:rPr>
+          <w:rFonts w:ascii="Times New Roman" w:hAnsi="Times New Roman" w:cs="Times New Roman"/>
+        </w:rPr>
         <w:t xml:space="preserve">spore </w:t>
       </w:r>
       <w:r>
@@ -5583,13 +5801,43 @@
         <w:rPr>
           <w:rFonts w:ascii="Times New Roman" w:hAnsi="Times New Roman" w:cs="Times New Roman"/>
         </w:rPr>
-        <w:t xml:space="preserve">and infection occurrence for all healthy plants in each transect. </w:t>
-      </w:r>
-      <w:r>
-        <w:rPr>
-          <w:rFonts w:ascii="Times New Roman" w:hAnsi="Times New Roman" w:cs="Times New Roman"/>
-        </w:rPr>
-        <w:t>We included separate entries for the same healthy plant if that plant remained uninfected across multiple epidemiological surveys. We extracted the same weather variables as described in ‘</w:t>
+        <w:t>and infection occurrence</w:t>
+      </w:r>
+      <w:r>
+        <w:rPr>
+          <w:rFonts w:ascii="Times New Roman" w:hAnsi="Times New Roman" w:cs="Times New Roman"/>
+        </w:rPr>
+        <w:t xml:space="preserve"> across the time windows between each epidemiological survey. </w:t>
+      </w:r>
+      <w:r>
+        <w:rPr>
+          <w:rFonts w:ascii="Times New Roman" w:hAnsi="Times New Roman" w:cs="Times New Roman"/>
+        </w:rPr>
+        <w:t xml:space="preserve">We included separate entries for </w:t>
+      </w:r>
+      <w:r>
+        <w:rPr>
+          <w:rFonts w:ascii="Times New Roman" w:hAnsi="Times New Roman" w:cs="Times New Roman"/>
+        </w:rPr>
+        <w:t>each</w:t>
+      </w:r>
+      <w:r>
+        <w:rPr>
+          <w:rFonts w:ascii="Times New Roman" w:hAnsi="Times New Roman" w:cs="Times New Roman"/>
+        </w:rPr>
+        <w:t xml:space="preserve"> healthy plant</w:t>
+      </w:r>
+      <w:r>
+        <w:rPr>
+          <w:rFonts w:ascii="Times New Roman" w:hAnsi="Times New Roman" w:cs="Times New Roman"/>
+        </w:rPr>
+        <w:t xml:space="preserve"> during each time window</w:t>
+      </w:r>
+      <w:r>
+        <w:rPr>
+          <w:rFonts w:ascii="Times New Roman" w:hAnsi="Times New Roman" w:cs="Times New Roman"/>
+        </w:rPr>
+        <w:t>. We extracted the same weather variables as described in ‘</w:t>
       </w:r>
       <w:r>
         <w:rPr>
@@ -5611,93 +5859,452 @@
         <w:rPr>
           <w:rFonts w:ascii="Times New Roman" w:hAnsi="Times New Roman" w:cs="Times New Roman"/>
         </w:rPr>
-        <w:t>using noon on the date of one epidemiological survey as the start time of the observation period, and noon on the date of the next epidemiological survey as the end point. Using the wind speed and direction data</w:t>
-      </w:r>
-      <w:r>
-        <w:rPr>
-          <w:rFonts w:ascii="Times New Roman" w:hAnsi="Times New Roman" w:cs="Times New Roman"/>
+        <w:t xml:space="preserve">using noon on the date of one epidemiological survey as the </w:t>
+      </w:r>
+      <w:r>
+        <w:rPr>
+          <w:rFonts w:ascii="Times New Roman" w:hAnsi="Times New Roman" w:cs="Times New Roman"/>
+        </w:rPr>
+        <w:t>beginning</w:t>
+      </w:r>
+      <w:r>
+        <w:rPr>
+          <w:rFonts w:ascii="Times New Roman" w:hAnsi="Times New Roman" w:cs="Times New Roman"/>
+        </w:rPr>
+        <w:t xml:space="preserve"> of the </w:t>
+      </w:r>
+      <w:r>
+        <w:rPr>
+          <w:rFonts w:ascii="Times New Roman" w:hAnsi="Times New Roman" w:cs="Times New Roman"/>
+        </w:rPr>
+        <w:t>time window</w:t>
+      </w:r>
+      <w:r>
+        <w:rPr>
+          <w:rFonts w:ascii="Times New Roman" w:hAnsi="Times New Roman" w:cs="Times New Roman"/>
+        </w:rPr>
+        <w:t xml:space="preserve">, and noon on the date of the next epidemiological survey as the end </w:t>
+      </w:r>
+      <w:r>
+        <w:rPr>
+          <w:rFonts w:ascii="Times New Roman" w:hAnsi="Times New Roman" w:cs="Times New Roman"/>
+        </w:rPr>
+        <w:t>of the time window</w:t>
+      </w:r>
+      <w:r>
+        <w:rPr>
+          <w:rFonts w:ascii="Times New Roman" w:hAnsi="Times New Roman" w:cs="Times New Roman"/>
+        </w:rPr>
+        <w:t>.</w:t>
+      </w:r>
+      <w:r>
+        <w:rPr>
+          <w:rFonts w:ascii="Times New Roman" w:hAnsi="Times New Roman" w:cs="Times New Roman"/>
+        </w:rPr>
+        <w:t xml:space="preserve"> </w:t>
+      </w:r>
+      <w:r>
+        <w:rPr>
+          <w:rFonts w:ascii="Times New Roman" w:hAnsi="Times New Roman" w:cs="Times New Roman"/>
+        </w:rPr>
+        <w:t xml:space="preserve">We determined that a plant became infected if a plant with identical coordinates (after </w:t>
+      </w:r>
+      <w:r>
+        <w:rPr>
+          <w:rFonts w:ascii="Times New Roman" w:hAnsi="Times New Roman" w:cs="Times New Roman"/>
+        </w:rPr>
+        <w:lastRenderedPageBreak/>
+        <w:t>data alignment) was recorded as newly infected in the epidemiological survey that took place at the end of the observation period.</w:t>
+      </w:r>
+      <w:r>
+        <w:rPr>
+          <w:rFonts w:ascii="Times New Roman" w:hAnsi="Times New Roman" w:cs="Times New Roman"/>
+        </w:rPr>
+        <w:t xml:space="preserve"> </w:t>
+      </w:r>
+      <w:r>
+        <w:rPr>
+          <w:rFonts w:ascii="Times New Roman" w:hAnsi="Times New Roman" w:cs="Times New Roman"/>
+        </w:rPr>
+        <w:t xml:space="preserve">Total spore deposition </w:t>
+      </w:r>
+      <w:r>
+        <w:rPr>
+          <w:rFonts w:ascii="Times New Roman" w:hAnsi="Times New Roman" w:cs="Times New Roman"/>
+        </w:rPr>
+        <w:t xml:space="preserve">for each healthy plant </w:t>
+      </w:r>
+      <w:r>
+        <w:rPr>
+          <w:rFonts w:ascii="Times New Roman" w:hAnsi="Times New Roman" w:cs="Times New Roman"/>
+        </w:rPr>
+        <w:t xml:space="preserve">was calculated for </w:t>
+      </w:r>
+      <w:r>
+        <w:rPr>
+          <w:rFonts w:ascii="Times New Roman" w:hAnsi="Times New Roman" w:cs="Times New Roman"/>
+        </w:rPr>
+        <w:t xml:space="preserve">as the sum of predicted </w:t>
+      </w:r>
+      <w:r>
+        <w:rPr>
+          <w:rFonts w:ascii="Times New Roman" w:hAnsi="Times New Roman" w:cs="Times New Roman"/>
+        </w:rPr>
+        <w:t xml:space="preserve">spore deposition </w:t>
+      </w:r>
+      <w:r>
+        <w:rPr>
+          <w:rFonts w:ascii="Times New Roman" w:hAnsi="Times New Roman" w:cs="Times New Roman"/>
+        </w:rPr>
+        <w:t xml:space="preserve">originating </w:t>
+      </w:r>
+      <w:r>
+        <w:rPr>
+          <w:rFonts w:ascii="Times New Roman" w:hAnsi="Times New Roman" w:cs="Times New Roman"/>
+        </w:rPr>
+        <w:t>from each of the plants in the same transect that was infected at the beginning of the time window.</w:t>
+      </w:r>
+      <w:r>
+        <w:rPr>
+          <w:rFonts w:ascii="Times New Roman" w:hAnsi="Times New Roman" w:cs="Times New Roman"/>
+        </w:rPr>
+        <w:t xml:space="preserve"> To predict the spore deposition </w:t>
+      </w:r>
+      <w:r>
+        <w:rPr>
+          <w:rFonts w:ascii="Times New Roman" w:hAnsi="Times New Roman" w:cs="Times New Roman"/>
+        </w:rPr>
+        <w:t xml:space="preserve">experienced by a </w:t>
+      </w:r>
+      <w:r>
+        <w:rPr>
+          <w:rFonts w:ascii="Times New Roman" w:hAnsi="Times New Roman" w:cs="Times New Roman"/>
+        </w:rPr>
+        <w:t xml:space="preserve">healthy plant </w:t>
+      </w:r>
+      <w:r>
+        <w:rPr>
+          <w:rFonts w:ascii="Times New Roman" w:hAnsi="Times New Roman" w:cs="Times New Roman"/>
+        </w:rPr>
+        <w:t>that originated</w:t>
+      </w:r>
+      <w:r>
+        <w:rPr>
+          <w:rFonts w:ascii="Times New Roman" w:hAnsi="Times New Roman" w:cs="Times New Roman"/>
+        </w:rPr>
+        <w:t xml:space="preserve"> from a</w:t>
+      </w:r>
+      <w:r>
+        <w:rPr>
+          <w:rFonts w:ascii="Times New Roman" w:hAnsi="Times New Roman" w:cs="Times New Roman"/>
+        </w:rPr>
+        <w:t xml:space="preserve">n </w:t>
+      </w:r>
+      <w:r>
+        <w:rPr>
+          <w:rFonts w:ascii="Times New Roman" w:hAnsi="Times New Roman" w:cs="Times New Roman"/>
+        </w:rPr>
+        <w:t>individual diseased plant</w:t>
+      </w:r>
+      <w:r>
+        <w:rPr>
+          <w:rFonts w:ascii="Times New Roman" w:hAnsi="Times New Roman" w:cs="Times New Roman"/>
+        </w:rPr>
+        <w:t>, we</w:t>
+      </w:r>
+      <w:r>
+        <w:rPr>
+          <w:rFonts w:ascii="Times New Roman" w:hAnsi="Times New Roman" w:cs="Times New Roman"/>
+        </w:rPr>
+        <w:t xml:space="preserve"> used the </w:t>
+      </w:r>
+      <w:r>
+        <w:rPr>
+          <w:rFonts w:ascii="Times New Roman" w:hAnsi="Times New Roman" w:cs="Times New Roman"/>
+        </w:rPr>
+        <w:t>tilted gaussian plume model</w:t>
+      </w:r>
+      <m:oMath>
+        <m:r>
+          <w:rPr>
+            <w:rFonts w:ascii="Cambria Math" w:eastAsiaTheme="minorEastAsia" w:hAnsi="Cambria Math" w:cs="Times New Roman"/>
+          </w:rPr>
+          <m:t>.</m:t>
+        </m:r>
+      </m:oMath>
+      <w:r>
+        <w:rPr>
+          <w:rFonts w:ascii="Times New Roman" w:eastAsiaTheme="minorEastAsia" w:hAnsi="Times New Roman" w:cs="Times New Roman"/>
+        </w:rPr>
+        <w:t xml:space="preserve"> </w:t>
+      </w:r>
+      <w:r>
+        <w:rPr>
+          <w:rFonts w:ascii="Times New Roman" w:eastAsiaTheme="minorEastAsia" w:hAnsi="Times New Roman" w:cs="Times New Roman"/>
+        </w:rPr>
+        <w:t xml:space="preserve">We extracted the height of the diseased plant at the beginning of the time </w:t>
+      </w:r>
+      <w:r>
+        <w:rPr>
+          <w:rFonts w:ascii="Times New Roman" w:eastAsiaTheme="minorEastAsia" w:hAnsi="Times New Roman" w:cs="Times New Roman"/>
+        </w:rPr>
+        <w:t>window and</w:t>
+      </w:r>
+      <w:r>
+        <w:rPr>
+          <w:rFonts w:ascii="Times New Roman" w:eastAsiaTheme="minorEastAsia" w:hAnsi="Times New Roman" w:cs="Times New Roman"/>
+        </w:rPr>
+        <w:t xml:space="preserve"> set </w:t>
+      </w:r>
+      <m:oMath>
+        <m:r>
+          <w:rPr>
+            <w:rFonts w:ascii="Cambria Math" w:eastAsiaTheme="minorEastAsia" w:hAnsi="Cambria Math" w:cs="Times New Roman"/>
+          </w:rPr>
+          <m:t>H</m:t>
+        </m:r>
+      </m:oMath>
+      <w:r>
+        <w:rPr>
+          <w:rFonts w:ascii="Times New Roman" w:eastAsiaTheme="minorEastAsia" w:hAnsi="Times New Roman" w:cs="Times New Roman"/>
+        </w:rPr>
+        <w:t xml:space="preserve"> to half of this value. Likewise, we extracted the infection intensity of the </w:t>
+      </w:r>
+      <w:r>
+        <w:rPr>
+          <w:rFonts w:ascii="Times New Roman" w:eastAsiaTheme="minorEastAsia" w:hAnsi="Times New Roman" w:cs="Times New Roman"/>
+        </w:rPr>
+        <w:t>diseased</w:t>
+      </w:r>
+      <w:r>
+        <w:rPr>
+          <w:rFonts w:ascii="Times New Roman" w:eastAsiaTheme="minorEastAsia" w:hAnsi="Times New Roman" w:cs="Times New Roman"/>
+        </w:rPr>
+        <w:t xml:space="preserve"> plant at the beginning of the time window, and set I equal to this value. </w:t>
+      </w:r>
+      <w:r>
+        <w:rPr>
+          <w:rFonts w:ascii="Times New Roman" w:eastAsiaTheme="minorEastAsia" w:hAnsi="Times New Roman" w:cs="Times New Roman"/>
+        </w:rPr>
+        <w:t>For diseased seedlings that were not tracked as diseased focal plants, we set I=0.1</w:t>
+      </w:r>
+      <w:r>
+        <w:rPr>
+          <w:rFonts w:ascii="Times New Roman" w:eastAsiaTheme="minorEastAsia" w:hAnsi="Times New Roman" w:cs="Times New Roman"/>
         </w:rPr>
         <w:t>,</w:t>
       </w:r>
       <w:r>
         <w:rPr>
-          <w:rFonts w:ascii="Times New Roman" w:hAnsi="Times New Roman" w:cs="Times New Roman"/>
-        </w:rPr>
-        <w:t xml:space="preserve"> the location</w:t>
-      </w:r>
-      <w:r>
-        <w:rPr>
-          <w:rFonts w:ascii="Times New Roman" w:hAnsi="Times New Roman" w:cs="Times New Roman"/>
-        </w:rPr>
-        <w:t xml:space="preserve">, </w:t>
-      </w:r>
-      <w:commentRangeStart w:id="8"/>
-      <w:r>
-        <w:rPr>
-          <w:rFonts w:ascii="Times New Roman" w:hAnsi="Times New Roman" w:cs="Times New Roman"/>
-        </w:rPr>
-        <w:t>infection intensities</w:t>
-      </w:r>
-      <w:commentRangeEnd w:id="8"/>
-      <w:r>
-        <w:rPr>
-          <w:rStyle w:val="CommentReference"/>
-        </w:rPr>
-        <w:commentReference w:id="8"/>
-      </w:r>
-      <w:r>
-        <w:rPr>
-          <w:rFonts w:ascii="Times New Roman" w:hAnsi="Times New Roman" w:cs="Times New Roman"/>
-        </w:rPr>
-        <w:t>, and height (from the corrected plant height data)</w:t>
-      </w:r>
-      <w:r>
-        <w:rPr>
-          <w:rFonts w:ascii="Times New Roman" w:hAnsi="Times New Roman" w:cs="Times New Roman"/>
-        </w:rPr>
-        <w:t xml:space="preserve"> of all diseased plants in the transect, </w:t>
-      </w:r>
-      <w:r>
-        <w:rPr>
-          <w:rFonts w:ascii="Times New Roman" w:hAnsi="Times New Roman" w:cs="Times New Roman"/>
-        </w:rPr>
-        <w:t xml:space="preserve">and the fitted tilted gaussian plume model, </w:t>
-      </w:r>
-      <w:r>
-        <w:rPr>
-          <w:rFonts w:ascii="Times New Roman" w:hAnsi="Times New Roman" w:cs="Times New Roman"/>
-        </w:rPr>
-        <w:t xml:space="preserve">we calculated </w:t>
-      </w:r>
-      <w:r>
-        <w:rPr>
-          <w:rFonts w:ascii="Times New Roman" w:hAnsi="Times New Roman" w:cs="Times New Roman"/>
-        </w:rPr>
-        <w:t xml:space="preserve">the </w:t>
-      </w:r>
-      <w:r>
-        <w:rPr>
-          <w:rFonts w:ascii="Times New Roman" w:hAnsi="Times New Roman" w:cs="Times New Roman"/>
-        </w:rPr>
-        <w:t>spore deposition</w:t>
-      </w:r>
-      <w:r>
-        <w:rPr>
-          <w:rFonts w:ascii="Times New Roman" w:hAnsi="Times New Roman" w:cs="Times New Roman"/>
-        </w:rPr>
-        <w:t xml:space="preserve"> experienced by a healthy plant </w:t>
-      </w:r>
-      <w:r>
-        <w:rPr>
-          <w:rFonts w:ascii="Times New Roman" w:hAnsi="Times New Roman" w:cs="Times New Roman"/>
-        </w:rPr>
-        <w:t xml:space="preserve">as the sum of spores deposited at the coordinates of </w:t>
-      </w:r>
-      <w:r>
-        <w:rPr>
-          <w:rFonts w:ascii="Times New Roman" w:hAnsi="Times New Roman" w:cs="Times New Roman"/>
-        </w:rPr>
-        <w:t>that plant from every diseased plant in the transect over the entire observation period. Following our parameterization of the tilted gaussian plume model, we calculated spore over</w:t>
+          <w:rFonts w:ascii="Times New Roman" w:eastAsiaTheme="minorEastAsia" w:hAnsi="Times New Roman" w:cs="Times New Roman"/>
+        </w:rPr>
+        <w:t xml:space="preserve"> as </w:t>
+      </w:r>
+      <w:r>
+        <w:rPr>
+          <w:rFonts w:ascii="Times New Roman" w:eastAsiaTheme="minorEastAsia" w:hAnsi="Times New Roman" w:cs="Times New Roman"/>
+        </w:rPr>
+        <w:t xml:space="preserve">most were observed to be lightly infected. There were 14 instances of missing infection intensity data for </w:t>
+      </w:r>
+      <w:r>
+        <w:rPr>
+          <w:rFonts w:ascii="Times New Roman" w:eastAsiaTheme="minorEastAsia" w:hAnsi="Times New Roman" w:cs="Times New Roman"/>
+        </w:rPr>
+        <w:t xml:space="preserve">a </w:t>
+      </w:r>
+      <w:r>
+        <w:rPr>
+          <w:rFonts w:ascii="Times New Roman" w:eastAsiaTheme="minorEastAsia" w:hAnsi="Times New Roman" w:cs="Times New Roman"/>
+        </w:rPr>
+        <w:t>diseased focal plant</w:t>
+      </w:r>
+      <w:r>
+        <w:rPr>
+          <w:rFonts w:ascii="Times New Roman" w:eastAsiaTheme="minorEastAsia" w:hAnsi="Times New Roman" w:cs="Times New Roman"/>
+        </w:rPr>
+        <w:t xml:space="preserve"> on a certain date</w:t>
+      </w:r>
+      <w:r>
+        <w:rPr>
+          <w:rFonts w:ascii="Times New Roman" w:eastAsiaTheme="minorEastAsia" w:hAnsi="Times New Roman" w:cs="Times New Roman"/>
+        </w:rPr>
+        <w:t>. In these cases</w:t>
+      </w:r>
+      <w:r>
+        <w:rPr>
+          <w:rFonts w:ascii="Times New Roman" w:eastAsiaTheme="minorEastAsia" w:hAnsi="Times New Roman" w:cs="Times New Roman"/>
+        </w:rPr>
+        <w:t>,</w:t>
+      </w:r>
+      <w:r>
+        <w:rPr>
+          <w:rFonts w:ascii="Times New Roman" w:eastAsiaTheme="minorEastAsia" w:hAnsi="Times New Roman" w:cs="Times New Roman"/>
+        </w:rPr>
+        <w:t xml:space="preserve"> we fore or hindcasted infection intensity </w:t>
+      </w:r>
+      <w:r>
+        <w:rPr>
+          <w:rFonts w:ascii="Times New Roman" w:eastAsiaTheme="minorEastAsia" w:hAnsi="Times New Roman" w:cs="Times New Roman"/>
+        </w:rPr>
+        <w:t>for that plant using the generalized additive model of infection intensity progression fit in ‘</w:t>
+      </w:r>
+      <w:r>
+        <w:rPr>
+          <w:rFonts w:ascii="Times New Roman" w:hAnsi="Times New Roman" w:cs="Times New Roman"/>
+          <w:i/>
+          <w:iCs/>
+        </w:rPr>
+        <w:t>Plant growth and within-host disease spread</w:t>
+      </w:r>
+      <w:r>
+        <w:rPr>
+          <w:rFonts w:ascii="Times New Roman" w:hAnsi="Times New Roman" w:cs="Times New Roman"/>
+          <w:i/>
+          <w:iCs/>
+        </w:rPr>
+        <w:t xml:space="preserve">’, </w:t>
+      </w:r>
+      <w:r>
+        <w:rPr>
+          <w:rFonts w:ascii="Times New Roman" w:hAnsi="Times New Roman" w:cs="Times New Roman"/>
+        </w:rPr>
+        <w:t xml:space="preserve">the closest observation of infection intensity for that plant, and the weather data spanning the </w:t>
+      </w:r>
+      <w:proofErr w:type="gramStart"/>
+      <w:r>
+        <w:rPr>
+          <w:rFonts w:ascii="Times New Roman" w:hAnsi="Times New Roman" w:cs="Times New Roman"/>
+        </w:rPr>
+        <w:t>time period</w:t>
+      </w:r>
+      <w:proofErr w:type="gramEnd"/>
+      <w:r>
+        <w:rPr>
+          <w:rFonts w:ascii="Times New Roman" w:hAnsi="Times New Roman" w:cs="Times New Roman"/>
+        </w:rPr>
+        <w:t xml:space="preserve"> from the missing observation to the closest measurement.</w:t>
+      </w:r>
+      <w:r>
+        <w:rPr>
+          <w:rFonts w:ascii="Times New Roman" w:eastAsiaTheme="minorEastAsia" w:hAnsi="Times New Roman" w:cs="Times New Roman"/>
+        </w:rPr>
+        <w:t xml:space="preserve"> </w:t>
+      </w:r>
+      <w:r>
+        <w:rPr>
+          <w:rFonts w:ascii="Times New Roman" w:eastAsiaTheme="minorEastAsia" w:hAnsi="Times New Roman" w:cs="Times New Roman"/>
+        </w:rPr>
+        <w:t xml:space="preserve">We set the values of </w:t>
+      </w:r>
+      <m:oMath>
+        <m:r>
+          <w:rPr>
+            <w:rFonts w:ascii="Cambria Math" w:eastAsiaTheme="minorEastAsia" w:hAnsi="Cambria Math" w:cs="Times New Roman"/>
+          </w:rPr>
+          <m:t xml:space="preserve">k, </m:t>
+        </m:r>
+        <m:sSub>
+          <m:sSubPr>
+            <m:ctrlPr>
+              <w:rPr>
+                <w:rFonts w:ascii="Cambria Math" w:eastAsiaTheme="minorEastAsia" w:hAnsi="Cambria Math" w:cs="Times New Roman"/>
+                <w:i/>
+              </w:rPr>
+            </m:ctrlPr>
+          </m:sSubPr>
+          <m:e>
+            <m:r>
+              <w:rPr>
+                <w:rFonts w:ascii="Cambria Math" w:eastAsiaTheme="minorEastAsia" w:hAnsi="Cambria Math" w:cs="Times New Roman"/>
+              </w:rPr>
+              <m:t>W</m:t>
+            </m:r>
+          </m:e>
+          <m:sub>
+            <m:r>
+              <w:rPr>
+                <w:rFonts w:ascii="Cambria Math" w:eastAsiaTheme="minorEastAsia" w:hAnsi="Cambria Math" w:cs="Times New Roman"/>
+              </w:rPr>
+              <m:t>s</m:t>
+            </m:r>
+          </m:sub>
+        </m:sSub>
+        <m:r>
+          <w:rPr>
+            <w:rFonts w:ascii="Cambria Math" w:eastAsiaTheme="minorEastAsia" w:hAnsi="Cambria Math" w:cs="Times New Roman"/>
+          </w:rPr>
+          <m:t>,</m:t>
+        </m:r>
+      </m:oMath>
+      <w:r>
+        <w:rPr>
+          <w:rFonts w:ascii="Times New Roman" w:eastAsiaTheme="minorEastAsia" w:hAnsi="Times New Roman" w:cs="Times New Roman"/>
+        </w:rPr>
+        <w:t xml:space="preserve"> and </w:t>
+      </w:r>
+      <m:oMath>
+        <m:r>
+          <w:rPr>
+            <w:rFonts w:ascii="Cambria Math" w:eastAsiaTheme="minorEastAsia" w:hAnsi="Cambria Math" w:cs="Times New Roman"/>
+          </w:rPr>
+          <m:t>σ</m:t>
+        </m:r>
+      </m:oMath>
+      <w:r>
+        <w:rPr>
+          <w:rFonts w:ascii="Times New Roman" w:eastAsiaTheme="minorEastAsia" w:hAnsi="Times New Roman" w:cs="Times New Roman"/>
+        </w:rPr>
+        <w:t xml:space="preserve"> to those fit in the </w:t>
+      </w:r>
+      <w:r>
+        <w:rPr>
+          <w:rFonts w:ascii="Times New Roman" w:eastAsiaTheme="minorEastAsia" w:hAnsi="Times New Roman" w:cs="Times New Roman"/>
+          <w:i/>
+          <w:iCs/>
+        </w:rPr>
+        <w:t xml:space="preserve">‘spore deposition’ </w:t>
+      </w:r>
+      <w:r>
+        <w:rPr>
+          <w:rFonts w:ascii="Times New Roman" w:eastAsiaTheme="minorEastAsia" w:hAnsi="Times New Roman" w:cs="Times New Roman"/>
+        </w:rPr>
+        <w:t xml:space="preserve">section above. </w:t>
+      </w:r>
+      <w:r>
+        <w:rPr>
+          <w:rFonts w:ascii="Times New Roman" w:eastAsiaTheme="minorEastAsia" w:hAnsi="Times New Roman" w:cs="Times New Roman"/>
+        </w:rPr>
+        <w:t xml:space="preserve">As wind speed and direction were recorded every five minutes, </w:t>
+      </w:r>
+      <w:r>
+        <w:rPr>
+          <w:rFonts w:ascii="Times New Roman" w:hAnsi="Times New Roman" w:cs="Times New Roman"/>
+        </w:rPr>
+        <w:t xml:space="preserve">we </w:t>
+      </w:r>
+      <w:r>
+        <w:rPr>
+          <w:rFonts w:ascii="Times New Roman" w:hAnsi="Times New Roman" w:cs="Times New Roman"/>
+        </w:rPr>
+        <w:t>summed</w:t>
+      </w:r>
+      <w:r>
+        <w:rPr>
+          <w:rFonts w:ascii="Times New Roman" w:hAnsi="Times New Roman" w:cs="Times New Roman"/>
+        </w:rPr>
+        <w:t xml:space="preserve"> spore </w:t>
+      </w:r>
+      <w:r>
+        <w:rPr>
+          <w:rFonts w:ascii="Times New Roman" w:hAnsi="Times New Roman" w:cs="Times New Roman"/>
+        </w:rPr>
+        <w:t xml:space="preserve">deposition </w:t>
+      </w:r>
+      <w:r>
+        <w:rPr>
+          <w:rFonts w:ascii="Times New Roman" w:hAnsi="Times New Roman" w:cs="Times New Roman"/>
+        </w:rPr>
+        <w:t>over</w:t>
       </w:r>
       <w:r>
         <w:rPr>
@@ -5715,38 +6322,103 @@
         <w:rPr>
           <w:rFonts w:ascii="Times New Roman" w:hAnsi="Times New Roman" w:cs="Times New Roman"/>
         </w:rPr>
+        <w:t>. For each of these windows, we</w:t>
+      </w:r>
+      <w:r>
+        <w:rPr>
+          <w:rFonts w:ascii="Times New Roman" w:hAnsi="Times New Roman" w:cs="Times New Roman"/>
+        </w:rPr>
+        <w:t xml:space="preserve"> predicted spore deposition after setting the values of X and Y based on</w:t>
+      </w:r>
+      <w:r>
+        <w:rPr>
+          <w:rFonts w:ascii="Times New Roman" w:hAnsi="Times New Roman" w:cs="Times New Roman"/>
+        </w:rPr>
+        <w:t xml:space="preserve"> the</w:t>
+      </w:r>
+      <w:r>
+        <w:rPr>
+          <w:rFonts w:ascii="Times New Roman" w:hAnsi="Times New Roman" w:cs="Times New Roman"/>
+        </w:rPr>
+        <w:t xml:space="preserve"> relative location of the healthy and diseased plants </w:t>
+      </w:r>
+      <w:r>
+        <w:rPr>
+          <w:rFonts w:ascii="Times New Roman" w:hAnsi="Times New Roman" w:cs="Times New Roman"/>
+        </w:rPr>
+        <w:t>and the direction of the wind</w:t>
+      </w:r>
+      <w:r>
+        <w:rPr>
+          <w:rFonts w:ascii="Times New Roman" w:eastAsiaTheme="minorEastAsia" w:hAnsi="Times New Roman" w:cs="Times New Roman"/>
+        </w:rPr>
+        <w:t xml:space="preserve"> (see ‘</w:t>
+      </w:r>
+      <w:r>
+        <w:rPr>
+          <w:rFonts w:ascii="Times New Roman" w:eastAsiaTheme="minorEastAsia" w:hAnsi="Times New Roman" w:cs="Times New Roman"/>
+          <w:i/>
+          <w:iCs/>
+        </w:rPr>
+        <w:t xml:space="preserve">Calculating values of </w:t>
+      </w:r>
+      <m:oMath>
+        <m:r>
+          <w:rPr>
+            <w:rFonts w:ascii="Cambria Math" w:eastAsiaTheme="minorEastAsia" w:hAnsi="Cambria Math" w:cs="Times New Roman"/>
+          </w:rPr>
+          <m:t>X</m:t>
+        </m:r>
+      </m:oMath>
+      <w:r>
+        <w:rPr>
+          <w:rFonts w:ascii="Times New Roman" w:eastAsiaTheme="minorEastAsia" w:hAnsi="Times New Roman" w:cs="Times New Roman"/>
+          <w:i/>
+          <w:iCs/>
+        </w:rPr>
+        <w:t xml:space="preserve"> and </w:t>
+      </w:r>
+      <m:oMath>
+        <m:r>
+          <w:rPr>
+            <w:rFonts w:ascii="Cambria Math" w:eastAsiaTheme="minorEastAsia" w:hAnsi="Cambria Math" w:cs="Times New Roman"/>
+          </w:rPr>
+          <m:t>Y</m:t>
+        </m:r>
+      </m:oMath>
+      <w:r>
+        <w:rPr>
+          <w:rFonts w:ascii="Times New Roman" w:eastAsiaTheme="minorEastAsia" w:hAnsi="Times New Roman" w:cs="Times New Roman"/>
+          <w:i/>
+          <w:iCs/>
+        </w:rPr>
+        <w:t xml:space="preserve"> in the tilted gaussian plume models</w:t>
+      </w:r>
+      <w:r>
+        <w:rPr>
+          <w:rFonts w:ascii="Times New Roman" w:eastAsiaTheme="minorEastAsia" w:hAnsi="Times New Roman" w:cs="Times New Roman"/>
+          <w:i/>
+          <w:iCs/>
+        </w:rPr>
+        <w:t xml:space="preserve">’ </w:t>
+      </w:r>
+      <w:r>
+        <w:rPr>
+          <w:rFonts w:ascii="Times New Roman" w:eastAsiaTheme="minorEastAsia" w:hAnsi="Times New Roman" w:cs="Times New Roman"/>
+        </w:rPr>
+        <w:t>in the Supplementary Information</w:t>
+      </w:r>
+      <w:r>
+        <w:rPr>
+          <w:rFonts w:ascii="Times New Roman" w:eastAsiaTheme="minorEastAsia" w:hAnsi="Times New Roman" w:cs="Times New Roman"/>
+        </w:rPr>
+        <w:t>)</w:t>
+      </w:r>
+      <w:r>
+        <w:rPr>
+          <w:rFonts w:ascii="Times New Roman" w:eastAsiaTheme="minorEastAsia" w:hAnsi="Times New Roman" w:cs="Times New Roman"/>
+        </w:rPr>
         <w:t>.</w:t>
-      </w:r>
-      <w:r>
-        <w:rPr>
-          <w:rFonts w:ascii="Times New Roman" w:hAnsi="Times New Roman" w:cs="Times New Roman"/>
-        </w:rPr>
-        <w:t xml:space="preserve"> </w:t>
-      </w:r>
-      <w:r>
-        <w:rPr>
-          <w:rFonts w:ascii="Times New Roman" w:hAnsi="Times New Roman" w:cs="Times New Roman"/>
-        </w:rPr>
-        <w:t xml:space="preserve">We determined that a plant became infected if a plant with </w:t>
-      </w:r>
-      <w:r>
-        <w:rPr>
-          <w:rFonts w:ascii="Times New Roman" w:hAnsi="Times New Roman" w:cs="Times New Roman"/>
-        </w:rPr>
-        <w:lastRenderedPageBreak/>
-        <w:t xml:space="preserve">identical coordinates (after data alignment) </w:t>
-      </w:r>
-      <w:r>
-        <w:rPr>
-          <w:rFonts w:ascii="Times New Roman" w:hAnsi="Times New Roman" w:cs="Times New Roman"/>
-        </w:rPr>
-        <w:t>was recorded as newly infected in the epidemiological survey that took place at the end of the observation period.</w:t>
-      </w:r>
-      <w:r>
-        <w:rPr>
-          <w:rFonts w:ascii="Times New Roman" w:hAnsi="Times New Roman" w:cs="Times New Roman"/>
-        </w:rPr>
-        <w:t xml:space="preserve"> </w:t>
       </w:r>
     </w:p>
     <w:p>
@@ -6168,6 +6840,7 @@
         <w:rPr>
           <w:rFonts w:ascii="Times New Roman" w:hAnsi="Times New Roman" w:cs="Times New Roman"/>
         </w:rPr>
+        <w:lastRenderedPageBreak/>
         <w:t>infection</w:t>
       </w:r>
     </w:p>
@@ -7055,19 +7728,19 @@
         </w:rPr>
         <w:t xml:space="preserve">, given by Teten’s formula </w:t>
       </w:r>
-      <w:commentRangeStart w:id="9"/>
+      <w:commentRangeStart w:id="7"/>
       <w:r>
         <w:rPr>
           <w:rFonts w:ascii="Times New Roman" w:eastAsiaTheme="minorEastAsia" w:hAnsi="Times New Roman" w:cs="Times New Roman"/>
         </w:rPr>
         <w:t xml:space="preserve">(ref) </w:t>
       </w:r>
-      <w:commentRangeEnd w:id="9"/>
+      <w:commentRangeEnd w:id="7"/>
       <w:r>
         <w:rPr>
           <w:rStyle w:val="CommentReference"/>
         </w:rPr>
-        <w:commentReference w:id="9"/>
+        <w:commentReference w:id="7"/>
       </w:r>
       <w:r>
         <w:rPr>
@@ -8639,6 +9312,7 @@
         <w:rPr>
           <w:rFonts w:ascii="Times New Roman" w:eastAsiaTheme="minorEastAsia" w:hAnsi="Times New Roman" w:cs="Times New Roman"/>
         </w:rPr>
+        <w:lastRenderedPageBreak/>
         <w:t xml:space="preserve">Let </w:t>
       </w:r>
       <m:oMath>
@@ -15152,7 +15826,14 @@
         <w:rPr>
           <w:rFonts w:ascii="Times New Roman" w:hAnsi="Times New Roman" w:cs="Times New Roman"/>
         </w:rPr>
-        <w:t xml:space="preserve">We expected slight differences between coordinates recorded during ‘epidemiological surveillance’ and ‘population mapping’ due to measurement error. Many newly infected plants were marked with plant tags, either because they were healthy focal plants, or because they were being tracked as a part of a concurrent demography study. We updated the coordinates of newly infected tagged plants to match those recorded for those same plants during ‘population mapping’. For newly infected untagged plants, this precise matching process was not possible. Instead, we </w:t>
+        <w:t xml:space="preserve">We expected slight differences between coordinates recorded during ‘epidemiological surveillance’ and ‘population mapping’ due to measurement error. Many newly infected plants were marked with plant tags, either </w:t>
+      </w:r>
+      <w:r>
+        <w:rPr>
+          <w:rFonts w:ascii="Times New Roman" w:hAnsi="Times New Roman" w:cs="Times New Roman"/>
+        </w:rPr>
+        <w:lastRenderedPageBreak/>
+        <w:t xml:space="preserve">because they were healthy focal plants, or because they were being tracked as a part of a concurrent demography study. We updated the coordinates of newly infected tagged plants to match those recorded for those same plants during ‘population mapping’. For newly infected untagged plants, this precise matching process was not possible. Instead, we </w:t>
       </w:r>
       <w:r>
         <w:rPr>
@@ -15280,7 +15961,7 @@
           <w:u w:val="single"/>
         </w:rPr>
       </w:pPr>
-      <w:commentRangeStart w:id="10"/>
+      <w:commentRangeStart w:id="8"/>
       <w:r>
         <w:rPr>
           <w:rFonts w:ascii="Times New Roman" w:hAnsi="Times New Roman" w:cs="Times New Roman"/>
@@ -15295,12 +15976,12 @@
         </w:rPr>
         <w:t>orrected plant height data</w:t>
       </w:r>
-      <w:commentRangeEnd w:id="10"/>
+      <w:commentRangeEnd w:id="8"/>
       <w:r>
         <w:rPr>
           <w:rStyle w:val="CommentReference"/>
         </w:rPr>
-        <w:commentReference w:id="10"/>
+        <w:commentReference w:id="8"/>
       </w:r>
     </w:p>
     <w:sectPr>
@@ -15569,7 +16250,7 @@
       </w:r>
     </w:p>
   </w:comment>
-  <w:comment w:id="7" w:author="Ian F. Miller" w:date="2021-12-20T15:47:00Z" w:initials="IFM">
+  <w:comment w:id="7" w:author="Ian F. Miller" w:date="2021-12-03T16:19:00Z" w:initials="IFM">
     <w:p>
       <w:pPr>
         <w:pStyle w:val="CommentText"/>
@@ -15581,48 +16262,11 @@
         <w:annotationRef/>
       </w:r>
       <w:r>
-        <w:t xml:space="preserve">need </w:t>
-      </w:r>
-      <w:proofErr w:type="spellStart"/>
-      <w:r>
-        <w:t>deets</w:t>
-      </w:r>
-      <w:proofErr w:type="spellEnd"/>
+        <w:t>https://journals.ametsoc.org/view/journals/mwre/108/7/1520-0493_1980_108_1046_tcoept_2_0_co_2.xml?tab_body=pdf</w:t>
+      </w:r>
     </w:p>
   </w:comment>
-  <w:comment w:id="8" w:author="Ian F. Miller" w:date="2021-12-20T15:44:00Z" w:initials="IFM">
-    <w:p>
-      <w:pPr>
-        <w:pStyle w:val="CommentText"/>
-      </w:pPr>
-      <w:r>
-        <w:rPr>
-          <w:rStyle w:val="CommentReference"/>
-        </w:rPr>
-        <w:annotationRef/>
-      </w:r>
-      <w:r>
-        <w:t>Need to add in the details of how all the different cases were handled</w:t>
-      </w:r>
-    </w:p>
-  </w:comment>
-  <w:comment w:id="9" w:author="Ian F. Miller" w:date="2021-12-03T16:19:00Z" w:initials="IFM">
-    <w:p>
-      <w:pPr>
-        <w:pStyle w:val="CommentText"/>
-      </w:pPr>
-      <w:r>
-        <w:rPr>
-          <w:rStyle w:val="CommentReference"/>
-        </w:rPr>
-        <w:annotationRef/>
-      </w:r>
-      <w:r>
-        <w:t>https://journals.ametsoc.org/view/journals/mwre/108/7/1520-0493_1980_108_1046_tcoept_2_0_co_2.xml?tab_body=pdf</w:t>
-      </w:r>
-    </w:p>
-  </w:comment>
-  <w:comment w:id="10" w:author="Ian F. Miller" w:date="2021-12-20T15:45:00Z" w:initials="IFM">
+  <w:comment w:id="8" w:author="Ian F. Miller" w:date="2021-12-20T15:45:00Z" w:initials="IFM">
     <w:p>
       <w:pPr>
         <w:pStyle w:val="CommentText"/>
@@ -15650,8 +16294,6 @@
   <w15:commentEx w15:paraId="0AA7EBF2" w15:done="0"/>
   <w15:commentEx w15:paraId="626DCB7D" w15:done="0"/>
   <w15:commentEx w15:paraId="1AA94DC7" w15:done="0"/>
-  <w15:commentEx w15:paraId="21184AA9" w15:done="0"/>
-  <w15:commentEx w15:paraId="6887DE42" w15:done="0"/>
   <w15:commentEx w15:paraId="3639EAC8" w15:done="0"/>
   <w15:commentEx w15:paraId="7EE6D449" w15:done="0"/>
 </w15:commentsEx>
@@ -15666,8 +16308,6 @@
   <w16cex:commentExtensible w16cex:durableId="254F768E" w16cex:dateUtc="2021-11-29T20:55:00Z"/>
   <w16cex:commentExtensible w16cex:durableId="254F7AA3" w16cex:dateUtc="2021-11-29T21:13:00Z"/>
   <w16cex:commentExtensible w16cex:durableId="2565F62A" w16cex:dateUtc="2021-12-16T22:30:00Z"/>
-  <w16cex:commentExtensible w16cex:durableId="256B241C" w16cex:dateUtc="2021-12-20T20:47:00Z"/>
-  <w16cex:commentExtensible w16cex:durableId="256B2363" w16cex:dateUtc="2021-12-20T20:44:00Z"/>
   <w16cex:commentExtensible w16cex:durableId="2554C225" w16cex:dateUtc="2021-12-03T21:19:00Z"/>
   <w16cex:commentExtensible w16cex:durableId="256B23A9" w16cex:dateUtc="2021-12-20T20:45:00Z"/>
 </w16cex:commentsExtensible>
@@ -15682,8 +16322,6 @@
   <w16cid:commentId w16cid:paraId="0AA7EBF2" w16cid:durableId="254F768E"/>
   <w16cid:commentId w16cid:paraId="626DCB7D" w16cid:durableId="254F7AA3"/>
   <w16cid:commentId w16cid:paraId="1AA94DC7" w16cid:durableId="2565F62A"/>
-  <w16cid:commentId w16cid:paraId="21184AA9" w16cid:durableId="256B241C"/>
-  <w16cid:commentId w16cid:paraId="6887DE42" w16cid:durableId="256B2363"/>
   <w16cid:commentId w16cid:paraId="3639EAC8" w16cid:durableId="2554C225"/>
   <w16cid:commentId w16cid:paraId="7EE6D449" w16cid:durableId="256B23A9"/>
 </w16cid:commentsIds>
@@ -16761,7 +17399,7 @@
 </file>
 
 <file path=customXml/itemProps1.xml><?xml version="1.0" encoding="utf-8"?>
-<ds:datastoreItem xmlns:ds="http://schemas.openxmlformats.org/officeDocument/2006/customXml" ds:itemID="{07F7492A-A308-FE41-9A35-F813E155F720}">
+<ds:datastoreItem xmlns:ds="http://schemas.openxmlformats.org/officeDocument/2006/customXml" ds:itemID="{A1F73298-CF76-874E-B03E-0B1FE89FF563}">
   <ds:schemaRefs>
     <ds:schemaRef ds:uri="http://schemas.openxmlformats.org/officeDocument/2006/bibliography"/>
   </ds:schemaRefs>

</xml_diff>